<commit_message>
End of the death march!!!
</commit_message>
<xml_diff>
--- a/Week 7/Security.docx
+++ b/Week 7/Security.docx
@@ -1750,10 +1750,121 @@
       <w:r>
         <w:rPr>
           <w:rFonts w:ascii="Times New Roman" w:hAnsi="Times New Roman" w:cs="Times New Roman"/>
-          <w:sz w:val="24"/>
-        </w:rPr>
-        <w:tab/>
-        <w:t>Incomplete</w:t>
+          <w:noProof/>
+          <w:sz w:val="24"/>
+        </w:rPr>
+        <w:drawing>
+          <wp:inline distT="0" distB="0" distL="0" distR="0" wp14:anchorId="6C0F8557" wp14:editId="43706C03">
+            <wp:extent cx="5934075" cy="3333750"/>
+            <wp:effectExtent l="0" t="0" r="9525" b="0"/>
+            <wp:docPr id="2" name="Picture 2"/>
+            <wp:cNvGraphicFramePr>
+              <a:graphicFrameLocks xmlns:a="http://schemas.openxmlformats.org/drawingml/2006/main" noChangeAspect="1"/>
+            </wp:cNvGraphicFramePr>
+            <a:graphic xmlns:a="http://schemas.openxmlformats.org/drawingml/2006/main">
+              <a:graphicData uri="http://schemas.openxmlformats.org/drawingml/2006/picture">
+                <pic:pic xmlns:pic="http://schemas.openxmlformats.org/drawingml/2006/picture">
+                  <pic:nvPicPr>
+                    <pic:cNvPr id="0" name="Picture 1"/>
+                    <pic:cNvPicPr>
+                      <a:picLocks noChangeAspect="1" noChangeArrowheads="1"/>
+                    </pic:cNvPicPr>
+                  </pic:nvPicPr>
+                  <pic:blipFill>
+                    <a:blip r:embed="rId7">
+                      <a:extLst>
+                        <a:ext uri="{28A0092B-C50C-407E-A947-70E740481C1C}">
+                          <a14:useLocalDpi xmlns:a14="http://schemas.microsoft.com/office/drawing/2010/main" val="0"/>
+                        </a:ext>
+                      </a:extLst>
+                    </a:blip>
+                    <a:srcRect/>
+                    <a:stretch>
+                      <a:fillRect/>
+                    </a:stretch>
+                  </pic:blipFill>
+                  <pic:spPr bwMode="auto">
+                    <a:xfrm>
+                      <a:off x="0" y="0"/>
+                      <a:ext cx="5934075" cy="3333750"/>
+                    </a:xfrm>
+                    <a:prstGeom prst="rect">
+                      <a:avLst/>
+                    </a:prstGeom>
+                    <a:noFill/>
+                    <a:ln>
+                      <a:noFill/>
+                    </a:ln>
+                  </pic:spPr>
+                </pic:pic>
+              </a:graphicData>
+            </a:graphic>
+          </wp:inline>
+        </w:drawing>
+      </w:r>
+    </w:p>
+    <w:p>
+      <w:pPr>
+        <w:spacing w:after="0" w:line="480" w:lineRule="auto"/>
+        <w:rPr>
+          <w:rFonts w:ascii="Times New Roman" w:hAnsi="Times New Roman" w:cs="Times New Roman"/>
+          <w:sz w:val="24"/>
+        </w:rPr>
+      </w:pPr>
+      <w:r>
+        <w:rPr>
+          <w:rFonts w:ascii="Times New Roman" w:hAnsi="Times New Roman" w:cs="Times New Roman"/>
+          <w:noProof/>
+          <w:sz w:val="24"/>
+        </w:rPr>
+        <w:drawing>
+          <wp:inline distT="0" distB="0" distL="0" distR="0" wp14:anchorId="38A2259C" wp14:editId="5CC837F8">
+            <wp:extent cx="5934075" cy="3333750"/>
+            <wp:effectExtent l="0" t="0" r="9525" b="0"/>
+            <wp:docPr id="3" name="Picture 3"/>
+            <wp:cNvGraphicFramePr>
+              <a:graphicFrameLocks xmlns:a="http://schemas.openxmlformats.org/drawingml/2006/main" noChangeAspect="1"/>
+            </wp:cNvGraphicFramePr>
+            <a:graphic xmlns:a="http://schemas.openxmlformats.org/drawingml/2006/main">
+              <a:graphicData uri="http://schemas.openxmlformats.org/drawingml/2006/picture">
+                <pic:pic xmlns:pic="http://schemas.openxmlformats.org/drawingml/2006/picture">
+                  <pic:nvPicPr>
+                    <pic:cNvPr id="0" name="Picture 2"/>
+                    <pic:cNvPicPr>
+                      <a:picLocks noChangeAspect="1" noChangeArrowheads="1"/>
+                    </pic:cNvPicPr>
+                  </pic:nvPicPr>
+                  <pic:blipFill>
+                    <a:blip r:embed="rId8">
+                      <a:extLst>
+                        <a:ext uri="{28A0092B-C50C-407E-A947-70E740481C1C}">
+                          <a14:useLocalDpi xmlns:a14="http://schemas.microsoft.com/office/drawing/2010/main" val="0"/>
+                        </a:ext>
+                      </a:extLst>
+                    </a:blip>
+                    <a:srcRect/>
+                    <a:stretch>
+                      <a:fillRect/>
+                    </a:stretch>
+                  </pic:blipFill>
+                  <pic:spPr bwMode="auto">
+                    <a:xfrm>
+                      <a:off x="0" y="0"/>
+                      <a:ext cx="5934075" cy="3333750"/>
+                    </a:xfrm>
+                    <a:prstGeom prst="rect">
+                      <a:avLst/>
+                    </a:prstGeom>
+                    <a:noFill/>
+                    <a:ln>
+                      <a:noFill/>
+                    </a:ln>
+                  </pic:spPr>
+                </pic:pic>
+              </a:graphicData>
+            </a:graphic>
+          </wp:inline>
+        </w:drawing>
       </w:r>
     </w:p>
     <w:p>
@@ -1812,20 +1923,133 @@
       <w:r>
         <w:rPr>
           <w:rFonts w:ascii="Times New Roman" w:hAnsi="Times New Roman" w:cs="Times New Roman"/>
-          <w:sz w:val="24"/>
-        </w:rPr>
-        <w:tab/>
-        <w:t>Incomplete</w:t>
-      </w:r>
-    </w:p>
-    <w:p>
-      <w:pPr>
-        <w:spacing w:after="0" w:line="480" w:lineRule="auto"/>
-        <w:rPr>
-          <w:rFonts w:ascii="Times New Roman" w:hAnsi="Times New Roman" w:cs="Times New Roman"/>
-          <w:sz w:val="24"/>
-        </w:rPr>
-      </w:pPr>
+          <w:noProof/>
+          <w:sz w:val="24"/>
+        </w:rPr>
+        <w:drawing>
+          <wp:inline distT="0" distB="0" distL="0" distR="0" wp14:anchorId="6128487D" wp14:editId="5C48EEFC">
+            <wp:extent cx="5934075" cy="3333750"/>
+            <wp:effectExtent l="0" t="0" r="9525" b="0"/>
+            <wp:docPr id="6" name="Picture 6"/>
+            <wp:cNvGraphicFramePr>
+              <a:graphicFrameLocks xmlns:a="http://schemas.openxmlformats.org/drawingml/2006/main" noChangeAspect="1"/>
+            </wp:cNvGraphicFramePr>
+            <a:graphic xmlns:a="http://schemas.openxmlformats.org/drawingml/2006/main">
+              <a:graphicData uri="http://schemas.openxmlformats.org/drawingml/2006/picture">
+                <pic:pic xmlns:pic="http://schemas.openxmlformats.org/drawingml/2006/picture">
+                  <pic:nvPicPr>
+                    <pic:cNvPr id="0" name="Picture 1"/>
+                    <pic:cNvPicPr>
+                      <a:picLocks noChangeAspect="1" noChangeArrowheads="1"/>
+                    </pic:cNvPicPr>
+                  </pic:nvPicPr>
+                  <pic:blipFill>
+                    <a:blip r:embed="rId9">
+                      <a:extLst>
+                        <a:ext uri="{28A0092B-C50C-407E-A947-70E740481C1C}">
+                          <a14:useLocalDpi xmlns:a14="http://schemas.microsoft.com/office/drawing/2010/main" val="0"/>
+                        </a:ext>
+                      </a:extLst>
+                    </a:blip>
+                    <a:srcRect/>
+                    <a:stretch>
+                      <a:fillRect/>
+                    </a:stretch>
+                  </pic:blipFill>
+                  <pic:spPr bwMode="auto">
+                    <a:xfrm>
+                      <a:off x="0" y="0"/>
+                      <a:ext cx="5934075" cy="3333750"/>
+                    </a:xfrm>
+                    <a:prstGeom prst="rect">
+                      <a:avLst/>
+                    </a:prstGeom>
+                    <a:noFill/>
+                    <a:ln>
+                      <a:noFill/>
+                    </a:ln>
+                  </pic:spPr>
+                </pic:pic>
+              </a:graphicData>
+            </a:graphic>
+          </wp:inline>
+        </w:drawing>
+      </w:r>
+    </w:p>
+    <w:p>
+      <w:pPr>
+        <w:spacing w:after="0" w:line="480" w:lineRule="auto"/>
+        <w:rPr>
+          <w:rFonts w:ascii="Times New Roman" w:hAnsi="Times New Roman" w:cs="Times New Roman"/>
+          <w:sz w:val="24"/>
+        </w:rPr>
+      </w:pPr>
+    </w:p>
+    <w:p>
+      <w:pPr>
+        <w:spacing w:after="0" w:line="480" w:lineRule="auto"/>
+        <w:rPr>
+          <w:rFonts w:ascii="Times New Roman" w:hAnsi="Times New Roman" w:cs="Times New Roman"/>
+          <w:sz w:val="24"/>
+        </w:rPr>
+      </w:pPr>
+      <w:r>
+        <w:rPr>
+          <w:rFonts w:ascii="Times New Roman" w:hAnsi="Times New Roman" w:cs="Times New Roman"/>
+          <w:noProof/>
+          <w:sz w:val="24"/>
+        </w:rPr>
+        <w:drawing>
+          <wp:inline distT="0" distB="0" distL="0" distR="0" wp14:anchorId="32C08BB8" wp14:editId="5DD69E28">
+            <wp:extent cx="5934075" cy="3333750"/>
+            <wp:effectExtent l="0" t="0" r="9525" b="0"/>
+            <wp:docPr id="9" name="Picture 9"/>
+            <wp:cNvGraphicFramePr>
+              <a:graphicFrameLocks xmlns:a="http://schemas.openxmlformats.org/drawingml/2006/main" noChangeAspect="1"/>
+            </wp:cNvGraphicFramePr>
+            <a:graphic xmlns:a="http://schemas.openxmlformats.org/drawingml/2006/main">
+              <a:graphicData uri="http://schemas.openxmlformats.org/drawingml/2006/picture">
+                <pic:pic xmlns:pic="http://schemas.openxmlformats.org/drawingml/2006/picture">
+                  <pic:nvPicPr>
+                    <pic:cNvPr id="0" name="Picture 4"/>
+                    <pic:cNvPicPr>
+                      <a:picLocks noChangeAspect="1" noChangeArrowheads="1"/>
+                    </pic:cNvPicPr>
+                  </pic:nvPicPr>
+                  <pic:blipFill>
+                    <a:blip r:embed="rId10">
+                      <a:extLst>
+                        <a:ext uri="{28A0092B-C50C-407E-A947-70E740481C1C}">
+                          <a14:useLocalDpi xmlns:a14="http://schemas.microsoft.com/office/drawing/2010/main" val="0"/>
+                        </a:ext>
+                      </a:extLst>
+                    </a:blip>
+                    <a:srcRect/>
+                    <a:stretch>
+                      <a:fillRect/>
+                    </a:stretch>
+                  </pic:blipFill>
+                  <pic:spPr bwMode="auto">
+                    <a:xfrm>
+                      <a:off x="0" y="0"/>
+                      <a:ext cx="5934075" cy="3333750"/>
+                    </a:xfrm>
+                    <a:prstGeom prst="rect">
+                      <a:avLst/>
+                    </a:prstGeom>
+                    <a:noFill/>
+                    <a:ln>
+                      <a:noFill/>
+                    </a:ln>
+                  </pic:spPr>
+                </pic:pic>
+              </a:graphicData>
+            </a:graphic>
+          </wp:inline>
+        </w:drawing>
+      </w:r>
+      <w:bookmarkStart w:id="0" w:name="_GoBack"/>
+      <w:bookmarkEnd w:id="0"/>
     </w:p>
     <w:p>
       <w:pPr>
@@ -1894,7 +2118,7 @@
         </w:rPr>
         <w:t xml:space="preserve">. Retrieved from </w:t>
       </w:r>
-      <w:hyperlink r:id="rId7" w:history="1">
+      <w:hyperlink r:id="rId11" w:history="1">
         <w:r>
           <w:rPr>
             <w:rStyle w:val="Hyperlink"/>
@@ -1936,7 +2160,7 @@
         </w:rPr>
         <w:t xml:space="preserve">. Retrieved from </w:t>
       </w:r>
-      <w:hyperlink r:id="rId8" w:history="1">
+      <w:hyperlink r:id="rId12" w:history="1">
         <w:r>
           <w:rPr>
             <w:rStyle w:val="Hyperlink"/>
@@ -1987,7 +2211,7 @@
         </w:rPr>
         <w:t xml:space="preserve"> Retrieved from </w:t>
       </w:r>
-      <w:hyperlink r:id="rId9" w:history="1">
+      <w:hyperlink r:id="rId13" w:history="1">
         <w:r>
           <w:rPr>
             <w:rStyle w:val="Hyperlink"/>
@@ -2029,7 +2253,7 @@
         </w:rPr>
         <w:t xml:space="preserve"> Retrieved from </w:t>
       </w:r>
-      <w:hyperlink r:id="rId10" w:history="1">
+      <w:hyperlink r:id="rId14" w:history="1">
         <w:r>
           <w:rPr>
             <w:rStyle w:val="Hyperlink"/>
@@ -2078,7 +2302,7 @@
         </w:rPr>
         <w:t xml:space="preserve"> Retrieved from </w:t>
       </w:r>
-      <w:hyperlink r:id="rId11" w:history="1">
+      <w:hyperlink r:id="rId15" w:history="1">
         <w:r>
           <w:rPr>
             <w:rStyle w:val="Hyperlink"/>
@@ -2127,7 +2351,7 @@
         </w:rPr>
         <w:t xml:space="preserve"> Retrieved from </w:t>
       </w:r>
-      <w:hyperlink r:id="rId12" w:history="1">
+      <w:hyperlink r:id="rId16" w:history="1">
         <w:r>
           <w:rPr>
             <w:rStyle w:val="Hyperlink"/>
@@ -2178,7 +2402,7 @@
         </w:rPr>
         <w:t xml:space="preserve"> Retrieved from </w:t>
       </w:r>
-      <w:hyperlink r:id="rId13" w:history="1">
+      <w:hyperlink r:id="rId17" w:history="1">
         <w:r>
           <w:rPr>
             <w:rStyle w:val="Hyperlink"/>
@@ -2220,7 +2444,7 @@
         </w:rPr>
         <w:t xml:space="preserve">. Retrieved from </w:t>
       </w:r>
-      <w:hyperlink r:id="rId14" w:history="1">
+      <w:hyperlink r:id="rId18" w:history="1">
         <w:r>
           <w:rPr>
             <w:rStyle w:val="Hyperlink"/>
@@ -2262,7 +2486,7 @@
         </w:rPr>
         <w:t xml:space="preserve">. Retrieved from </w:t>
       </w:r>
-      <w:hyperlink r:id="rId15" w:history="1">
+      <w:hyperlink r:id="rId19" w:history="1">
         <w:r>
           <w:rPr>
             <w:rStyle w:val="Hyperlink"/>
@@ -2282,47 +2506,29 @@
           <w:sz w:val="24"/>
         </w:rPr>
       </w:pPr>
-    </w:p>
-    <w:p>
-      <w:pPr>
-        <w:spacing w:after="0" w:line="480" w:lineRule="auto"/>
-        <w:ind w:left="720" w:hanging="720"/>
-        <w:rPr>
-          <w:rFonts w:ascii="Times New Roman" w:hAnsi="Times New Roman" w:cs="Times New Roman"/>
-          <w:sz w:val="24"/>
-        </w:rPr>
-      </w:pPr>
-      <w:hyperlink r:id="rId16" w:history="1">
-        <w:r>
-          <w:rPr>
-            <w:rStyle w:val="Hyperlink"/>
-            <w:rFonts w:ascii="Times New Roman" w:hAnsi="Times New Roman" w:cs="Times New Roman"/>
-            <w:sz w:val="24"/>
-          </w:rPr>
-          <w:t>https://www.panix.com/~elflord/unix/bash-tute.html</w:t>
-        </w:r>
-      </w:hyperlink>
-    </w:p>
-    <w:p>
-      <w:pPr>
-        <w:spacing w:after="0" w:line="480" w:lineRule="auto"/>
-        <w:ind w:left="720" w:hanging="720"/>
-        <w:rPr>
-          <w:rFonts w:ascii="Times New Roman" w:hAnsi="Times New Roman" w:cs="Times New Roman"/>
-          <w:sz w:val="24"/>
-        </w:rPr>
-      </w:pPr>
-    </w:p>
-    <w:p>
-      <w:pPr>
-        <w:spacing w:after="0" w:line="480" w:lineRule="auto"/>
-        <w:ind w:left="720" w:hanging="720"/>
-        <w:rPr>
-          <w:rFonts w:ascii="Times New Roman" w:hAnsi="Times New Roman" w:cs="Times New Roman"/>
-          <w:sz w:val="24"/>
-        </w:rPr>
-      </w:pPr>
-      <w:hyperlink r:id="rId17" w:history="1">
+      <w:r>
+        <w:rPr>
+          <w:rFonts w:ascii="Times New Roman" w:hAnsi="Times New Roman" w:cs="Times New Roman"/>
+          <w:sz w:val="24"/>
+        </w:rPr>
+        <w:t xml:space="preserve">Tldp.org. (2018). </w:t>
+      </w:r>
+      <w:r>
+        <w:rPr>
+          <w:rFonts w:ascii="Times New Roman" w:hAnsi="Times New Roman" w:cs="Times New Roman"/>
+          <w:i/>
+          <w:sz w:val="24"/>
+        </w:rPr>
+        <w:t>Catching user input</w:t>
+      </w:r>
+      <w:r>
+        <w:rPr>
+          <w:rFonts w:ascii="Times New Roman" w:hAnsi="Times New Roman" w:cs="Times New Roman"/>
+          <w:sz w:val="24"/>
+        </w:rPr>
+        <w:t xml:space="preserve">. Retrieved from </w:t>
+      </w:r>
+      <w:hyperlink r:id="rId20" w:history="1">
         <w:r>
           <w:rPr>
             <w:rStyle w:val="Hyperlink"/>
@@ -2342,17 +2548,30 @@
           <w:sz w:val="24"/>
         </w:rPr>
       </w:pPr>
-    </w:p>
-    <w:p>
-      <w:pPr>
-        <w:spacing w:after="0" w:line="480" w:lineRule="auto"/>
-        <w:ind w:left="720" w:hanging="720"/>
-        <w:rPr>
-          <w:rFonts w:ascii="Times New Roman" w:hAnsi="Times New Roman" w:cs="Times New Roman"/>
-          <w:sz w:val="24"/>
-        </w:rPr>
-      </w:pPr>
-      <w:hyperlink r:id="rId18" w:history="1">
+      <w:r>
+        <w:rPr>
+          <w:rFonts w:ascii="Times New Roman" w:hAnsi="Times New Roman" w:cs="Times New Roman"/>
+          <w:sz w:val="24"/>
+        </w:rPr>
+        <w:lastRenderedPageBreak/>
+        <w:t xml:space="preserve">GNU.org. (2018). </w:t>
+      </w:r>
+      <w:r>
+        <w:rPr>
+          <w:rFonts w:ascii="Times New Roman" w:hAnsi="Times New Roman" w:cs="Times New Roman"/>
+          <w:i/>
+          <w:sz w:val="24"/>
+        </w:rPr>
+        <w:t>Conditional Constructs</w:t>
+      </w:r>
+      <w:r>
+        <w:rPr>
+          <w:rFonts w:ascii="Times New Roman" w:hAnsi="Times New Roman" w:cs="Times New Roman"/>
+          <w:sz w:val="24"/>
+        </w:rPr>
+        <w:t xml:space="preserve">. Retrieved from </w:t>
+      </w:r>
+      <w:hyperlink r:id="rId21" w:anchor="Conditional-Constructs" w:history="1">
         <w:r>
           <w:rPr>
             <w:rStyle w:val="Hyperlink"/>
@@ -2372,24 +2591,52 @@
           <w:sz w:val="24"/>
         </w:rPr>
       </w:pPr>
-    </w:p>
-    <w:p>
-      <w:pPr>
-        <w:spacing w:after="0" w:line="480" w:lineRule="auto"/>
-        <w:ind w:left="720" w:hanging="720"/>
-        <w:rPr>
-          <w:rFonts w:ascii="Times New Roman" w:hAnsi="Times New Roman" w:cs="Times New Roman"/>
-          <w:sz w:val="24"/>
-        </w:rPr>
-      </w:pPr>
-      <w:hyperlink r:id="rId19" w:history="1">
+      <w:proofErr w:type="spellStart"/>
+      <w:r>
+        <w:rPr>
+          <w:rFonts w:ascii="Times New Roman" w:hAnsi="Times New Roman" w:cs="Times New Roman"/>
+          <w:sz w:val="24"/>
+        </w:rPr>
+        <w:t>Radeanu</w:t>
+      </w:r>
+      <w:proofErr w:type="spellEnd"/>
+      <w:r>
+        <w:rPr>
+          <w:rFonts w:ascii="Times New Roman" w:hAnsi="Times New Roman" w:cs="Times New Roman"/>
+          <w:sz w:val="24"/>
+        </w:rPr>
+        <w:t xml:space="preserve">, Radu. (2013). </w:t>
+      </w:r>
+      <w:r>
+        <w:rPr>
+          <w:rFonts w:ascii="Times New Roman" w:hAnsi="Times New Roman" w:cs="Times New Roman"/>
+          <w:i/>
+          <w:sz w:val="24"/>
+        </w:rPr>
+        <w:t>How to increment a variable in bash</w:t>
+      </w:r>
+      <w:r>
+        <w:rPr>
+          <w:rFonts w:ascii="Times New Roman" w:hAnsi="Times New Roman" w:cs="Times New Roman"/>
+          <w:sz w:val="24"/>
+        </w:rPr>
+        <w:t>?</w:t>
+      </w:r>
+      <w:r>
+        <w:rPr>
+          <w:rFonts w:ascii="Times New Roman" w:hAnsi="Times New Roman" w:cs="Times New Roman"/>
+          <w:sz w:val="24"/>
+        </w:rPr>
+        <w:t xml:space="preserve"> Retrieved from </w:t>
+      </w:r>
+      <w:hyperlink r:id="rId22" w:history="1">
         <w:r>
           <w:rPr>
             <w:rStyle w:val="Hyperlink"/>
             <w:rFonts w:ascii="Times New Roman" w:hAnsi="Times New Roman" w:cs="Times New Roman"/>
             <w:sz w:val="24"/>
           </w:rPr>
-          <w:t>https://stackoverflow.com/questions/4213453/bash-regex-for-strong-password</w:t>
+          <w:t>https://askubuntu.com/questions/385528/how-to-increment-a-variable-in-bash</w:t>
         </w:r>
       </w:hyperlink>
     </w:p>
@@ -2402,24 +2649,36 @@
           <w:sz w:val="24"/>
         </w:rPr>
       </w:pPr>
-    </w:p>
-    <w:p>
-      <w:pPr>
-        <w:spacing w:after="0" w:line="480" w:lineRule="auto"/>
-        <w:ind w:left="720" w:hanging="720"/>
-        <w:rPr>
-          <w:rFonts w:ascii="Times New Roman" w:hAnsi="Times New Roman" w:cs="Times New Roman"/>
-          <w:sz w:val="24"/>
-        </w:rPr>
-      </w:pPr>
-      <w:hyperlink r:id="rId20" w:history="1">
+      <w:r>
+        <w:rPr>
+          <w:rFonts w:ascii="Times New Roman" w:hAnsi="Times New Roman" w:cs="Times New Roman"/>
+          <w:sz w:val="24"/>
+        </w:rPr>
+        <w:t xml:space="preserve">TLDP.org. (2018). </w:t>
+      </w:r>
+      <w:r>
+        <w:rPr>
+          <w:rFonts w:ascii="Times New Roman" w:hAnsi="Times New Roman" w:cs="Times New Roman"/>
+          <w:i/>
+          <w:sz w:val="24"/>
+        </w:rPr>
+        <w:t>Other Comparison Operators</w:t>
+      </w:r>
+      <w:r>
+        <w:rPr>
+          <w:rFonts w:ascii="Times New Roman" w:hAnsi="Times New Roman" w:cs="Times New Roman"/>
+          <w:sz w:val="24"/>
+        </w:rPr>
+        <w:t xml:space="preserve">. Retrieved from </w:t>
+      </w:r>
+      <w:hyperlink r:id="rId23" w:history="1">
         <w:r>
           <w:rPr>
             <w:rStyle w:val="Hyperlink"/>
             <w:rFonts w:ascii="Times New Roman" w:hAnsi="Times New Roman" w:cs="Times New Roman"/>
             <w:sz w:val="24"/>
           </w:rPr>
-          <w:t>https://stackoverflow.com/questions/32107041/how-to-check-if-a-string-only-contains-digits-numerical-characters</w:t>
+          <w:t>http://tldp.org/LDP/abs/html/comparison-ops.html</w:t>
         </w:r>
       </w:hyperlink>
     </w:p>
@@ -2432,6 +2691,38 @@
           <w:sz w:val="24"/>
         </w:rPr>
       </w:pPr>
+      <w:r>
+        <w:rPr>
+          <w:rFonts w:ascii="Times New Roman" w:hAnsi="Times New Roman" w:cs="Times New Roman"/>
+          <w:sz w:val="24"/>
+        </w:rPr>
+        <w:t xml:space="preserve">Marco. (2012). </w:t>
+      </w:r>
+      <w:r>
+        <w:rPr>
+          <w:rFonts w:ascii="Times New Roman" w:hAnsi="Times New Roman" w:cs="Times New Roman"/>
+          <w:i/>
+          <w:sz w:val="24"/>
+        </w:rPr>
+        <w:t>Read a file line by line assigning the value to a variable</w:t>
+      </w:r>
+      <w:r>
+        <w:rPr>
+          <w:rFonts w:ascii="Times New Roman" w:hAnsi="Times New Roman" w:cs="Times New Roman"/>
+          <w:sz w:val="24"/>
+        </w:rPr>
+        <w:t xml:space="preserve">. Retrieved from </w:t>
+      </w:r>
+      <w:hyperlink r:id="rId24" w:history="1">
+        <w:r>
+          <w:rPr>
+            <w:rStyle w:val="Hyperlink"/>
+            <w:rFonts w:ascii="Times New Roman" w:hAnsi="Times New Roman" w:cs="Times New Roman"/>
+            <w:sz w:val="24"/>
+          </w:rPr>
+          <w:t>https://stackoverflow.com/questions/10929453/read-a-file-line-by-line-assigning-the-value-to-a-variable</w:t>
+        </w:r>
+      </w:hyperlink>
     </w:p>
     <w:p>
       <w:pPr>
@@ -2442,8 +2733,176 @@
           <w:sz w:val="24"/>
         </w:rPr>
       </w:pPr>
-      <w:bookmarkStart w:id="0" w:name="_GoBack"/>
-      <w:bookmarkEnd w:id="0"/>
+      <w:proofErr w:type="spellStart"/>
+      <w:r>
+        <w:rPr>
+          <w:rFonts w:ascii="Times New Roman" w:hAnsi="Times New Roman" w:cs="Times New Roman"/>
+          <w:sz w:val="24"/>
+        </w:rPr>
+        <w:t>Mlebel</w:t>
+      </w:r>
+      <w:proofErr w:type="spellEnd"/>
+      <w:r>
+        <w:rPr>
+          <w:rFonts w:ascii="Times New Roman" w:hAnsi="Times New Roman" w:cs="Times New Roman"/>
+          <w:sz w:val="24"/>
+        </w:rPr>
+        <w:t xml:space="preserve">. (2013). </w:t>
+      </w:r>
+      <w:r>
+        <w:rPr>
+          <w:rFonts w:ascii="Times New Roman" w:hAnsi="Times New Roman" w:cs="Times New Roman"/>
+          <w:i/>
+          <w:sz w:val="24"/>
+        </w:rPr>
+        <w:t>pipe file line by line into multiple read variables</w:t>
+      </w:r>
+      <w:r>
+        <w:rPr>
+          <w:rFonts w:ascii="Times New Roman" w:hAnsi="Times New Roman" w:cs="Times New Roman"/>
+          <w:sz w:val="24"/>
+        </w:rPr>
+        <w:t xml:space="preserve">. Retrieved from </w:t>
+      </w:r>
+      <w:hyperlink r:id="rId25" w:history="1">
+        <w:r>
+          <w:rPr>
+            <w:rStyle w:val="Hyperlink"/>
+            <w:rFonts w:ascii="Times New Roman" w:hAnsi="Times New Roman" w:cs="Times New Roman"/>
+            <w:sz w:val="24"/>
+          </w:rPr>
+          <w:t>https://stackoverflow.com/questions/15442220/pipe-file-line-by-line-into-multiple-read-variables</w:t>
+        </w:r>
+      </w:hyperlink>
+    </w:p>
+    <w:p>
+      <w:pPr>
+        <w:spacing w:after="0" w:line="480" w:lineRule="auto"/>
+        <w:ind w:left="720" w:hanging="720"/>
+        <w:rPr>
+          <w:rFonts w:ascii="Times New Roman" w:hAnsi="Times New Roman" w:cs="Times New Roman"/>
+          <w:sz w:val="24"/>
+        </w:rPr>
+      </w:pPr>
+      <w:proofErr w:type="spellStart"/>
+      <w:r>
+        <w:rPr>
+          <w:rFonts w:ascii="Times New Roman" w:hAnsi="Times New Roman" w:cs="Times New Roman"/>
+          <w:sz w:val="24"/>
+        </w:rPr>
+        <w:t>Arun</w:t>
+      </w:r>
+      <w:proofErr w:type="spellEnd"/>
+      <w:r>
+        <w:rPr>
+          <w:rFonts w:ascii="Times New Roman" w:hAnsi="Times New Roman" w:cs="Times New Roman"/>
+          <w:sz w:val="24"/>
+        </w:rPr>
+        <w:t xml:space="preserve"> Nath. (2012). </w:t>
+      </w:r>
+      <w:r>
+        <w:rPr>
+          <w:rFonts w:ascii="Times New Roman" w:hAnsi="Times New Roman" w:cs="Times New Roman"/>
+          <w:i/>
+          <w:sz w:val="24"/>
+        </w:rPr>
+        <w:t xml:space="preserve">Encrypt a string using </w:t>
+      </w:r>
+      <w:proofErr w:type="spellStart"/>
+      <w:r>
+        <w:rPr>
+          <w:rFonts w:ascii="Times New Roman" w:hAnsi="Times New Roman" w:cs="Times New Roman"/>
+          <w:i/>
+          <w:sz w:val="24"/>
+        </w:rPr>
+        <w:t>openssl</w:t>
+      </w:r>
+      <w:proofErr w:type="spellEnd"/>
+      <w:r>
+        <w:rPr>
+          <w:rFonts w:ascii="Times New Roman" w:hAnsi="Times New Roman" w:cs="Times New Roman"/>
+          <w:i/>
+          <w:sz w:val="24"/>
+        </w:rPr>
+        <w:t xml:space="preserve"> command line</w:t>
+      </w:r>
+      <w:r>
+        <w:rPr>
+          <w:rFonts w:ascii="Times New Roman" w:hAnsi="Times New Roman" w:cs="Times New Roman"/>
+          <w:sz w:val="24"/>
+        </w:rPr>
+        <w:t xml:space="preserve">. Retrieved from </w:t>
+      </w:r>
+      <w:hyperlink r:id="rId26" w:history="1">
+        <w:r>
+          <w:rPr>
+            <w:rStyle w:val="Hyperlink"/>
+            <w:rFonts w:ascii="Times New Roman" w:hAnsi="Times New Roman" w:cs="Times New Roman"/>
+            <w:sz w:val="24"/>
+          </w:rPr>
+          <w:t>https://stackoverflow.com/questions/10106771/encrypt-a-string-using-openssl-command-line</w:t>
+        </w:r>
+      </w:hyperlink>
+    </w:p>
+    <w:p>
+      <w:pPr>
+        <w:spacing w:after="0" w:line="480" w:lineRule="auto"/>
+        <w:ind w:left="720" w:hanging="720"/>
+        <w:rPr>
+          <w:rFonts w:ascii="Times New Roman" w:hAnsi="Times New Roman" w:cs="Times New Roman"/>
+          <w:sz w:val="24"/>
+        </w:rPr>
+      </w:pPr>
+      <w:proofErr w:type="spellStart"/>
+      <w:r>
+        <w:rPr>
+          <w:rFonts w:ascii="Times New Roman" w:hAnsi="Times New Roman" w:cs="Times New Roman"/>
+          <w:sz w:val="24"/>
+        </w:rPr>
+        <w:t>nixCraft</w:t>
+      </w:r>
+      <w:proofErr w:type="spellEnd"/>
+      <w:r>
+        <w:rPr>
+          <w:rFonts w:ascii="Times New Roman" w:hAnsi="Times New Roman" w:cs="Times New Roman"/>
+          <w:sz w:val="24"/>
+        </w:rPr>
+        <w:t xml:space="preserve">. (2007). </w:t>
+      </w:r>
+      <w:r>
+        <w:rPr>
+          <w:rFonts w:ascii="Times New Roman" w:hAnsi="Times New Roman" w:cs="Times New Roman"/>
+          <w:sz w:val="24"/>
+        </w:rPr>
+        <w:t>Linux Shell script to add a user with a password to the system</w:t>
+      </w:r>
+      <w:r>
+        <w:rPr>
+          <w:rFonts w:ascii="Times New Roman" w:hAnsi="Times New Roman" w:cs="Times New Roman"/>
+          <w:sz w:val="24"/>
+        </w:rPr>
+        <w:t xml:space="preserve">. Retrieved from </w:t>
+      </w:r>
+      <w:hyperlink r:id="rId27" w:history="1">
+        <w:r>
+          <w:rPr>
+            <w:rStyle w:val="Hyperlink"/>
+            <w:rFonts w:ascii="Times New Roman" w:hAnsi="Times New Roman" w:cs="Times New Roman"/>
+            <w:sz w:val="24"/>
+          </w:rPr>
+          <w:t>https://www.cyberciti.biz/tips/howto-write-shell-script-to-add-user.html</w:t>
+        </w:r>
+      </w:hyperlink>
+    </w:p>
+    <w:p>
+      <w:pPr>
+        <w:spacing w:after="0" w:line="480" w:lineRule="auto"/>
+        <w:ind w:left="720" w:hanging="720"/>
+        <w:rPr>
+          <w:rFonts w:ascii="Times New Roman" w:hAnsi="Times New Roman" w:cs="Times New Roman"/>
+          <w:sz w:val="24"/>
+        </w:rPr>
+      </w:pPr>
     </w:p>
     <w:sectPr>
       <w:pgSz w:w="12240" w:h="15840"/>

</xml_diff>